<commit_message>
Fixed RMP Data Flow
</commit_message>
<xml_diff>
--- a/TeamOneFiles/RMP DFD View.docx
+++ b/TeamOneFiles/RMP DFD View.docx
@@ -298,7 +298,17 @@
                 <w:szCs w:val="24"/>
                 <w14:ligatures w14:val="none"/>
               </w:rPr>
-              <w:t xml:space="preserve"> RateMyProfessor and the external database.</w:t>
+              <w:t xml:space="preserve"> RateMyProfessor and </w:t>
+            </w:r>
+            <w:r>
+              <w:rPr>
+                <w:rFonts w:ascii="Aptos" w:eastAsia="Times New Roman" w:hAnsi="Aptos" w:cs="Times New Roman"/>
+                <w:kern w:val="0"/>
+                <w:sz w:val="24"/>
+                <w:szCs w:val="24"/>
+                <w14:ligatures w14:val="none"/>
+              </w:rPr>
+              <w:t>our own database</w:t>
             </w:r>
           </w:p>
         </w:tc>
@@ -387,7 +397,17 @@
                 <w:szCs w:val="24"/>
                 <w14:ligatures w14:val="none"/>
               </w:rPr>
-              <w:t>When a request comes to grab information from RateMyProfessor, the relevant data is copied over to our external database.  The data we want is then brought from there to our controller via the federator.</w:t>
+              <w:t xml:space="preserve">The federator is getting a request from the logic, which then sends it to the proxy manager.  The proxy manager then determines where to get the data from, which could either be our own proxy database or from RateMyProfessor itself.  </w:t>
+            </w:r>
+            <w:r>
+              <w:rPr>
+                <w:rFonts w:ascii="Aptos" w:eastAsia="Times New Roman" w:hAnsi="Aptos" w:cs="Times New Roman"/>
+                <w:kern w:val="0"/>
+                <w:sz w:val="24"/>
+                <w:szCs w:val="24"/>
+                <w14:ligatures w14:val="none"/>
+              </w:rPr>
+              <w:t>The data is then either brought back to the federator or it’s brought to our proxy database.</w:t>
             </w:r>
           </w:p>
         </w:tc>
@@ -577,7 +597,7 @@
                 <w:szCs w:val="24"/>
                 <w14:ligatures w14:val="none"/>
               </w:rPr>
-              <w:t>1.2 Logic</w:t>
+              <w:t>1.3.1 Federator</w:t>
             </w:r>
             <w:r>
               <w:rPr>
@@ -599,7 +619,7 @@
                 <w:szCs w:val="24"/>
                 <w14:ligatures w14:val="none"/>
               </w:rPr>
-              <w:t>The “brains” of the application where calculations are made</w:t>
+              <w:t>Converts requests from the logic to SQL and returns a data response back to the logic</w:t>
             </w:r>
           </w:p>
         </w:tc>
@@ -667,29 +687,17 @@
                 <w:szCs w:val="24"/>
                 <w14:ligatures w14:val="none"/>
               </w:rPr>
-              <w:t>1.3 Storage</w:t>
-            </w:r>
-            <w:r>
-              <w:rPr>
-                <w:rFonts w:ascii="Aptos" w:eastAsia="Times New Roman" w:hAnsi="Aptos" w:cs="Times New Roman"/>
-                <w:b/>
-                <w:bCs/>
-                <w:kern w:val="0"/>
-                <w:sz w:val="24"/>
-                <w:szCs w:val="24"/>
-                <w14:ligatures w14:val="none"/>
-              </w:rPr>
-              <w:t xml:space="preserve">: </w:t>
-            </w:r>
-            <w:r>
-              <w:rPr>
-                <w:rFonts w:ascii="Aptos" w:eastAsia="Times New Roman" w:hAnsi="Aptos" w:cs="Times New Roman"/>
-                <w:kern w:val="0"/>
-                <w:sz w:val="24"/>
-                <w:szCs w:val="24"/>
-                <w14:ligatures w14:val="none"/>
-              </w:rPr>
-              <w:t>Handles the databases that the application depends on</w:t>
+              <w:t xml:space="preserve">1.3.3.4 RateMyProfessor Proxy: </w:t>
+            </w:r>
+            <w:r>
+              <w:rPr>
+                <w:rFonts w:ascii="Aptos" w:eastAsia="Times New Roman" w:hAnsi="Aptos" w:cs="Times New Roman"/>
+                <w:kern w:val="0"/>
+                <w:sz w:val="24"/>
+                <w:szCs w:val="24"/>
+                <w14:ligatures w14:val="none"/>
+              </w:rPr>
+              <w:t>Handles everything related to RateMyProfessor</w:t>
             </w:r>
           </w:p>
         </w:tc>
@@ -740,46 +748,34 @@
               <w:spacing w:after="0" w:line="240" w:lineRule="auto"/>
               <w:textAlignment w:val="baseline"/>
               <w:rPr>
-                <w:rFonts w:ascii="Times New Roman" w:eastAsia="Times New Roman" w:hAnsi="Times New Roman" w:cs="Times New Roman"/>
-                <w:kern w:val="0"/>
-                <w:sz w:val="24"/>
-                <w:szCs w:val="24"/>
-                <w14:ligatures w14:val="none"/>
-              </w:rPr>
-            </w:pPr>
-            <w:r>
-              <w:rPr>
-                <w:rFonts w:ascii="Aptos" w:eastAsia="Times New Roman" w:hAnsi="Aptos" w:cs="Times New Roman"/>
-                <w:b/>
-                <w:bCs/>
-                <w:kern w:val="0"/>
-                <w:sz w:val="24"/>
-                <w:szCs w:val="24"/>
-                <w14:ligatures w14:val="none"/>
-              </w:rPr>
-              <w:t>1.3.1 Federator</w:t>
-            </w:r>
-            <w:r>
-              <w:rPr>
-                <w:rFonts w:ascii="Aptos" w:eastAsia="Times New Roman" w:hAnsi="Aptos" w:cs="Times New Roman"/>
-                <w:b/>
-                <w:bCs/>
-                <w:kern w:val="0"/>
-                <w:sz w:val="24"/>
-                <w:szCs w:val="24"/>
-                <w14:ligatures w14:val="none"/>
-              </w:rPr>
-              <w:t xml:space="preserve">: </w:t>
-            </w:r>
-            <w:r>
-              <w:rPr>
-                <w:rFonts w:ascii="Aptos" w:eastAsia="Times New Roman" w:hAnsi="Aptos" w:cs="Times New Roman"/>
-                <w:kern w:val="0"/>
-                <w:sz w:val="24"/>
-                <w:szCs w:val="24"/>
-                <w14:ligatures w14:val="none"/>
-              </w:rPr>
-              <w:t>Converts requests from the logic to SQL and returns a data response back to the logic</w:t>
+                <w:rFonts w:ascii="Aptos" w:eastAsia="Times New Roman" w:hAnsi="Aptos" w:cs="Times New Roman"/>
+                <w:kern w:val="0"/>
+                <w:sz w:val="24"/>
+                <w:szCs w:val="24"/>
+                <w14:ligatures w14:val="none"/>
+              </w:rPr>
+            </w:pPr>
+            <w:r>
+              <w:rPr>
+                <w:rFonts w:ascii="Aptos" w:eastAsia="Times New Roman" w:hAnsi="Aptos" w:cs="Times New Roman"/>
+                <w:b/>
+                <w:bCs/>
+                <w:kern w:val="0"/>
+                <w:sz w:val="24"/>
+                <w:szCs w:val="24"/>
+                <w14:ligatures w14:val="none"/>
+              </w:rPr>
+              <w:t xml:space="preserve">1.3.3.4.1 Proxy Manager: </w:t>
+            </w:r>
+            <w:r>
+              <w:rPr>
+                <w:rFonts w:ascii="Aptos" w:eastAsia="Times New Roman" w:hAnsi="Aptos" w:cs="Times New Roman"/>
+                <w:kern w:val="0"/>
+                <w:sz w:val="24"/>
+                <w:szCs w:val="24"/>
+                <w14:ligatures w14:val="none"/>
+              </w:rPr>
+              <w:t>Depending on the request, either sends it to the proxy storage or to the external storage</w:t>
             </w:r>
           </w:p>
         </w:tc>
@@ -845,17 +841,17 @@
                 <w:szCs w:val="24"/>
                 <w14:ligatures w14:val="none"/>
               </w:rPr>
-              <w:t xml:space="preserve">1.3.1.1 Convert to SQL: </w:t>
-            </w:r>
-            <w:r>
-              <w:rPr>
-                <w:rFonts w:ascii="Aptos" w:eastAsia="Times New Roman" w:hAnsi="Aptos" w:cs="Times New Roman"/>
-                <w:kern w:val="0"/>
-                <w:sz w:val="24"/>
-                <w:szCs w:val="24"/>
-                <w14:ligatures w14:val="none"/>
-              </w:rPr>
-              <w:t>Takes the request from the logic and turns it into a query</w:t>
+              <w:t xml:space="preserve">1.3.3.4.2 RateMyProfessor Proxy Storage: </w:t>
+            </w:r>
+            <w:r>
+              <w:rPr>
+                <w:rFonts w:ascii="Aptos" w:eastAsia="Times New Roman" w:hAnsi="Aptos" w:cs="Times New Roman"/>
+                <w:kern w:val="0"/>
+                <w:sz w:val="24"/>
+                <w:szCs w:val="24"/>
+                <w14:ligatures w14:val="none"/>
+              </w:rPr>
+              <w:t>Stores relevant data from RateMyProfessor so we don’t have to send a request to the external source every single time</w:t>
             </w:r>
           </w:p>
         </w:tc>
@@ -921,17 +917,17 @@
                 <w:szCs w:val="24"/>
                 <w14:ligatures w14:val="none"/>
               </w:rPr>
-              <w:t xml:space="preserve">1.3.1.2 Return to Logic: </w:t>
-            </w:r>
-            <w:r>
-              <w:rPr>
-                <w:rFonts w:ascii="Aptos" w:eastAsia="Times New Roman" w:hAnsi="Aptos" w:cs="Times New Roman"/>
-                <w:kern w:val="0"/>
-                <w:sz w:val="24"/>
-                <w:szCs w:val="24"/>
-                <w14:ligatures w14:val="none"/>
-              </w:rPr>
-              <w:t>After getting the necessary data, it is then returned to the logic</w:t>
+              <w:t xml:space="preserve">1.3.3.4.4 External Request Manager: </w:t>
+            </w:r>
+            <w:r>
+              <w:rPr>
+                <w:rFonts w:ascii="Aptos" w:eastAsia="Times New Roman" w:hAnsi="Aptos" w:cs="Times New Roman"/>
+                <w:kern w:val="0"/>
+                <w:sz w:val="24"/>
+                <w:szCs w:val="24"/>
+                <w14:ligatures w14:val="none"/>
+              </w:rPr>
+              <w:t>When we do need to talk to RateMyProfessor externally, this takes the request from the proxy manager and sends it to the database</w:t>
             </w:r>
           </w:p>
         </w:tc>
@@ -999,7 +995,7 @@
                 <w:szCs w:val="24"/>
                 <w14:ligatures w14:val="none"/>
               </w:rPr>
-              <w:t>1.3.3 External Database</w:t>
+              <w:t>1.3.7 Rate My Professor</w:t>
             </w:r>
             <w:r>
               <w:rPr>
@@ -1021,7 +1017,7 @@
                 <w:szCs w:val="24"/>
                 <w14:ligatures w14:val="none"/>
               </w:rPr>
-              <w:t>Stores relevant data from our external dependencies</w:t>
+              <w:t>Keeps track of the ratings for each professor</w:t>
             </w:r>
           </w:p>
         </w:tc>
@@ -1089,29 +1085,17 @@
                 <w:szCs w:val="24"/>
                 <w14:ligatures w14:val="none"/>
               </w:rPr>
-              <w:t>1.3.7 Rate My Professor</w:t>
-            </w:r>
-            <w:r>
-              <w:rPr>
-                <w:rFonts w:ascii="Aptos" w:eastAsia="Times New Roman" w:hAnsi="Aptos" w:cs="Times New Roman"/>
-                <w:b/>
-                <w:bCs/>
-                <w:kern w:val="0"/>
-                <w:sz w:val="24"/>
-                <w:szCs w:val="24"/>
-                <w14:ligatures w14:val="none"/>
-              </w:rPr>
-              <w:t xml:space="preserve">: </w:t>
-            </w:r>
-            <w:r>
-              <w:rPr>
-                <w:rFonts w:ascii="Aptos" w:eastAsia="Times New Roman" w:hAnsi="Aptos" w:cs="Times New Roman"/>
-                <w:kern w:val="0"/>
-                <w:sz w:val="24"/>
-                <w:szCs w:val="24"/>
-                <w14:ligatures w14:val="none"/>
-              </w:rPr>
-              <w:t>Keeps track of the ratings for each professor</w:t>
+              <w:t xml:space="preserve">Request: </w:t>
+            </w:r>
+            <w:r>
+              <w:rPr>
+                <w:rFonts w:ascii="Aptos" w:eastAsia="Times New Roman" w:hAnsi="Aptos" w:cs="Times New Roman"/>
+                <w:kern w:val="0"/>
+                <w:sz w:val="24"/>
+                <w:szCs w:val="24"/>
+                <w14:ligatures w14:val="none"/>
+              </w:rPr>
+              <w:t>Exactly what it sounds like: a request for certain data</w:t>
             </w:r>
           </w:p>
         </w:tc>
@@ -1124,93 +1108,69 @@
           <w:tcPr>
             <w:tcW w:w="2332" w:type="dxa"/>
             <w:tcBorders>
+              <w:left w:val="single" w:sz="6" w:space="0" w:color="000000"/>
+              <w:right w:val="single" w:sz="6" w:space="0" w:color="000000"/>
+            </w:tcBorders>
+            <w:shd w:val="clear" w:color="auto" w:fill="auto"/>
+            <w:vAlign w:val="center"/>
+          </w:tcPr>
+          <w:p>
+            <w:pPr>
+              <w:spacing w:after="0" w:line="240" w:lineRule="auto"/>
+              <w:rPr>
+                <w:rFonts w:ascii="Times New Roman" w:eastAsia="Times New Roman" w:hAnsi="Times New Roman" w:cs="Times New Roman"/>
+                <w:kern w:val="0"/>
+                <w:sz w:val="24"/>
+                <w:szCs w:val="24"/>
+                <w14:ligatures w14:val="none"/>
+              </w:rPr>
+            </w:pPr>
+          </w:p>
+        </w:tc>
+        <w:tc>
+          <w:tcPr>
+            <w:tcW w:w="7012" w:type="dxa"/>
+            <w:tcBorders>
               <w:top w:val="single" w:sz="6" w:space="0" w:color="000000"/>
               <w:left w:val="single" w:sz="6" w:space="0" w:color="000000"/>
               <w:bottom w:val="single" w:sz="6" w:space="0" w:color="000000"/>
               <w:right w:val="single" w:sz="6" w:space="0" w:color="000000"/>
             </w:tcBorders>
             <w:shd w:val="clear" w:color="auto" w:fill="auto"/>
-            <w:hideMark/>
           </w:tcPr>
           <w:p>
             <w:pPr>
               <w:spacing w:after="0" w:line="240" w:lineRule="auto"/>
               <w:textAlignment w:val="baseline"/>
               <w:rPr>
-                <w:rFonts w:ascii="Times New Roman" w:eastAsia="Times New Roman" w:hAnsi="Times New Roman" w:cs="Times New Roman"/>
-                <w:kern w:val="0"/>
-                <w:sz w:val="24"/>
-                <w:szCs w:val="24"/>
-                <w14:ligatures w14:val="none"/>
-              </w:rPr>
-            </w:pPr>
-            <w:r>
-              <w:rPr>
-                <w:rFonts w:ascii="Aptos" w:eastAsia="Times New Roman" w:hAnsi="Aptos" w:cs="Times New Roman"/>
-                <w:b/>
-                <w:bCs/>
-                <w:kern w:val="0"/>
-                <w:sz w:val="24"/>
-                <w:szCs w:val="24"/>
-                <w14:ligatures w14:val="none"/>
-              </w:rPr>
-              <w:t>Referenced By</w:t>
-            </w:r>
-            <w:r>
-              <w:rPr>
-                <w:rFonts w:ascii="Aptos" w:eastAsia="Times New Roman" w:hAnsi="Aptos" w:cs="Times New Roman"/>
-                <w:kern w:val="0"/>
-                <w:sz w:val="24"/>
-                <w:szCs w:val="24"/>
-                <w14:ligatures w14:val="none"/>
-              </w:rPr>
-              <w:t> </w:t>
-            </w:r>
-          </w:p>
-        </w:tc>
-        <w:tc>
-          <w:tcPr>
-            <w:tcW w:w="7012" w:type="dxa"/>
-            <w:tcBorders>
-              <w:top w:val="single" w:sz="6" w:space="0" w:color="000000"/>
-              <w:left w:val="single" w:sz="6" w:space="0" w:color="000000"/>
-              <w:bottom w:val="single" w:sz="6" w:space="0" w:color="000000"/>
-              <w:right w:val="single" w:sz="6" w:space="0" w:color="000000"/>
-            </w:tcBorders>
-            <w:shd w:val="clear" w:color="auto" w:fill="auto"/>
-            <w:hideMark/>
-          </w:tcPr>
-          <w:p>
-            <w:pPr>
-              <w:spacing w:after="0" w:line="240" w:lineRule="auto"/>
-              <w:textAlignment w:val="baseline"/>
-              <w:rPr>
-                <w:rFonts w:ascii="Times New Roman" w:eastAsia="Times New Roman" w:hAnsi="Times New Roman" w:cs="Times New Roman"/>
-                <w:kern w:val="0"/>
-                <w:sz w:val="24"/>
-                <w:szCs w:val="24"/>
-                <w14:ligatures w14:val="none"/>
-              </w:rPr>
-            </w:pPr>
-            <w:r>
-              <w:rPr>
-                <w:rFonts w:ascii="Aptos" w:eastAsia="Times New Roman" w:hAnsi="Aptos" w:cs="Times New Roman"/>
-                <w:kern w:val="0"/>
-                <w:sz w:val="24"/>
-                <w:szCs w:val="24"/>
-                <w14:ligatures w14:val="none"/>
-              </w:rPr>
-              <w:t>N/A</w:t>
-            </w:r>
-            <w:r>
-              <w:rPr>
-                <w:rFonts w:ascii="Aptos" w:eastAsia="Times New Roman" w:hAnsi="Aptos" w:cs="Times New Roman"/>
-                <w:kern w:val="0"/>
-                <w:sz w:val="24"/>
-                <w:szCs w:val="24"/>
-                <w14:ligatures w14:val="none"/>
-              </w:rPr>
-              <w:t> </w:t>
+                <w:rFonts w:ascii="Aptos" w:eastAsia="Times New Roman" w:hAnsi="Aptos" w:cs="Times New Roman"/>
+                <w:kern w:val="0"/>
+                <w:sz w:val="24"/>
+                <w:szCs w:val="24"/>
+                <w14:ligatures w14:val="none"/>
+              </w:rPr>
+            </w:pPr>
+            <w:r>
+              <w:rPr>
+                <w:rFonts w:ascii="Aptos" w:eastAsia="Times New Roman" w:hAnsi="Aptos" w:cs="Times New Roman"/>
+                <w:b/>
+                <w:bCs/>
+                <w:kern w:val="0"/>
+                <w:sz w:val="24"/>
+                <w:szCs w:val="24"/>
+                <w14:ligatures w14:val="none"/>
+              </w:rPr>
+              <w:t xml:space="preserve">Route: </w:t>
+            </w:r>
+            <w:r>
+              <w:rPr>
+                <w:rFonts w:ascii="Aptos" w:eastAsia="Times New Roman" w:hAnsi="Aptos" w:cs="Times New Roman"/>
+                <w:kern w:val="0"/>
+                <w:sz w:val="24"/>
+                <w:szCs w:val="24"/>
+                <w14:ligatures w14:val="none"/>
+              </w:rPr>
+              <w:t>A route to the requested data</w:t>
             </w:r>
           </w:p>
         </w:tc>
@@ -1253,6 +1213,95 @@
                 <w:szCs w:val="24"/>
                 <w14:ligatures w14:val="none"/>
               </w:rPr>
+              <w:t>Referenced By</w:t>
+            </w:r>
+            <w:r>
+              <w:rPr>
+                <w:rFonts w:ascii="Aptos" w:eastAsia="Times New Roman" w:hAnsi="Aptos" w:cs="Times New Roman"/>
+                <w:kern w:val="0"/>
+                <w:sz w:val="24"/>
+                <w:szCs w:val="24"/>
+                <w14:ligatures w14:val="none"/>
+              </w:rPr>
+              <w:t> </w:t>
+            </w:r>
+          </w:p>
+        </w:tc>
+        <w:tc>
+          <w:tcPr>
+            <w:tcW w:w="7012" w:type="dxa"/>
+            <w:tcBorders>
+              <w:top w:val="single" w:sz="6" w:space="0" w:color="000000"/>
+              <w:left w:val="single" w:sz="6" w:space="0" w:color="000000"/>
+              <w:bottom w:val="single" w:sz="6" w:space="0" w:color="000000"/>
+              <w:right w:val="single" w:sz="6" w:space="0" w:color="000000"/>
+            </w:tcBorders>
+            <w:shd w:val="clear" w:color="auto" w:fill="auto"/>
+            <w:hideMark/>
+          </w:tcPr>
+          <w:p>
+            <w:pPr>
+              <w:spacing w:after="0" w:line="240" w:lineRule="auto"/>
+              <w:textAlignment w:val="baseline"/>
+              <w:rPr>
+                <w:rFonts w:ascii="Times New Roman" w:eastAsia="Times New Roman" w:hAnsi="Times New Roman" w:cs="Times New Roman"/>
+                <w:kern w:val="0"/>
+                <w:sz w:val="24"/>
+                <w:szCs w:val="24"/>
+                <w14:ligatures w14:val="none"/>
+              </w:rPr>
+            </w:pPr>
+            <w:r>
+              <w:rPr>
+                <w:rFonts w:ascii="Aptos" w:eastAsia="Times New Roman" w:hAnsi="Aptos" w:cs="Times New Roman"/>
+                <w:kern w:val="0"/>
+                <w:sz w:val="24"/>
+                <w:szCs w:val="24"/>
+                <w14:ligatures w14:val="none"/>
+              </w:rPr>
+              <w:t>1.3.3.3</w:t>
+            </w:r>
+          </w:p>
+        </w:tc>
+      </w:tr>
+      <w:tr>
+        <w:trPr>
+          <w:trHeight w:val="300"/>
+        </w:trPr>
+        <w:tc>
+          <w:tcPr>
+            <w:tcW w:w="2332" w:type="dxa"/>
+            <w:tcBorders>
+              <w:top w:val="single" w:sz="6" w:space="0" w:color="000000"/>
+              <w:left w:val="single" w:sz="6" w:space="0" w:color="000000"/>
+              <w:bottom w:val="single" w:sz="6" w:space="0" w:color="000000"/>
+              <w:right w:val="single" w:sz="6" w:space="0" w:color="000000"/>
+            </w:tcBorders>
+            <w:shd w:val="clear" w:color="auto" w:fill="auto"/>
+            <w:hideMark/>
+          </w:tcPr>
+          <w:p>
+            <w:pPr>
+              <w:spacing w:after="0" w:line="240" w:lineRule="auto"/>
+              <w:textAlignment w:val="baseline"/>
+              <w:rPr>
+                <w:rFonts w:ascii="Times New Roman" w:eastAsia="Times New Roman" w:hAnsi="Times New Roman" w:cs="Times New Roman"/>
+                <w:kern w:val="0"/>
+                <w:sz w:val="24"/>
+                <w:szCs w:val="24"/>
+                <w14:ligatures w14:val="none"/>
+              </w:rPr>
+            </w:pPr>
+            <w:r>
+              <w:rPr>
+                <w:rFonts w:ascii="Aptos" w:eastAsia="Times New Roman" w:hAnsi="Aptos" w:cs="Times New Roman"/>
+                <w:b/>
+                <w:bCs/>
+                <w:kern w:val="0"/>
+                <w:sz w:val="24"/>
+                <w:szCs w:val="24"/>
+                <w14:ligatures w14:val="none"/>
+              </w:rPr>
               <w:t>Viewpoint</w:t>
             </w:r>
             <w:r>
@@ -1299,7 +1348,7 @@
                 <w:szCs w:val="24"/>
                 <w14:ligatures w14:val="none"/>
               </w:rPr>
-              <w:t>Storage Data Flow View</w:t>
+              <w:t>Data Flow Diagram</w:t>
             </w:r>
           </w:p>
         </w:tc>

</xml_diff>